<commit_message>
Se adelante el manual tecnico
</commit_message>
<xml_diff>
--- a/Proyecto_1/Manual Técnico.docx
+++ b/Proyecto_1/Manual Técnico.docx
@@ -697,6 +697,46 @@
       <w:pPr>
         <w:spacing w:line="360" w:lineRule="auto"/>
       </w:pPr>
+      <w:r>
+        <w:rPr>
+          <w:noProof/>
+        </w:rPr>
+        <w:drawing>
+          <wp:inline distT="0" distB="0" distL="0" distR="0" wp14:anchorId="6C027BC4" wp14:editId="3653105B">
+            <wp:extent cx="2552700" cy="2152650"/>
+            <wp:effectExtent l="0" t="0" r="0" b="0"/>
+            <wp:docPr id="5" name="Imagen 5"/>
+            <wp:cNvGraphicFramePr>
+              <a:graphicFrameLocks xmlns:a="http://schemas.openxmlformats.org/drawingml/2006/main" noChangeAspect="1"/>
+            </wp:cNvGraphicFramePr>
+            <a:graphic xmlns:a="http://schemas.openxmlformats.org/drawingml/2006/main">
+              <a:graphicData uri="http://schemas.openxmlformats.org/drawingml/2006/picture">
+                <pic:pic xmlns:pic="http://schemas.openxmlformats.org/drawingml/2006/picture">
+                  <pic:nvPicPr>
+                    <pic:cNvPr id="1" name=""/>
+                    <pic:cNvPicPr/>
+                  </pic:nvPicPr>
+                  <pic:blipFill>
+                    <a:blip r:embed="rId9"/>
+                    <a:stretch>
+                      <a:fillRect/>
+                    </a:stretch>
+                  </pic:blipFill>
+                  <pic:spPr>
+                    <a:xfrm>
+                      <a:off x="0" y="0"/>
+                      <a:ext cx="2552700" cy="2152650"/>
+                    </a:xfrm>
+                    <a:prstGeom prst="rect">
+                      <a:avLst/>
+                    </a:prstGeom>
+                  </pic:spPr>
+                </pic:pic>
+              </a:graphicData>
+            </a:graphic>
+          </wp:inline>
+        </w:drawing>
+      </w:r>
     </w:p>
     <w:p>
       <w:pPr>
@@ -760,7 +800,7 @@
                     </pic:cNvPicPr>
                   </pic:nvPicPr>
                   <pic:blipFill>
-                    <a:blip r:embed="rId9">
+                    <a:blip r:embed="rId10">
                       <a:extLst>
                         <a:ext uri="{28A0092B-C50C-407E-A947-70E740481C1C}">
                           <a14:useLocalDpi xmlns:a14="http://schemas.microsoft.com/office/drawing/2010/main" val="0"/>

</xml_diff>

<commit_message>
Version final sub 2
</commit_message>
<xml_diff>
--- a/Proyecto_1/Manual Técnico.docx
+++ b/Proyecto_1/Manual Técnico.docx
@@ -6,29 +6,284 @@
       <w:pPr>
         <w:spacing w:line="360" w:lineRule="auto"/>
         <w:jc w:val="center"/>
-      </w:pPr>
-      <w:r>
+        <w:rPr>
+          <w:rFonts w:ascii="Times New Roman" w:hAnsi="Times New Roman" w:cs="Times New Roman"/>
+          <w:sz w:val="24"/>
+          <w:szCs w:val="24"/>
+        </w:rPr>
+      </w:pPr>
+      <w:r>
+        <w:rPr>
+          <w:rFonts w:ascii="Times New Roman" w:hAnsi="Times New Roman" w:cs="Times New Roman"/>
+          <w:sz w:val="24"/>
+          <w:szCs w:val="24"/>
+        </w:rPr>
         <w:t>Manual Técnico</w:t>
       </w:r>
+      <w:r>
+        <w:rPr>
+          <w:rFonts w:ascii="Times New Roman" w:hAnsi="Times New Roman" w:cs="Times New Roman"/>
+          <w:sz w:val="24"/>
+          <w:szCs w:val="24"/>
+        </w:rPr>
+        <w:t>: “Creación de un generador de actas de posgrado haciendo uso de la programación orientada a objetos”.</w:t>
+      </w:r>
     </w:p>
     <w:p>
       <w:pPr>
         <w:spacing w:line="360" w:lineRule="auto"/>
         <w:jc w:val="center"/>
-      </w:pPr>
-    </w:p>
-    <w:p>
-      <w:pPr>
-        <w:spacing w:line="360" w:lineRule="auto"/>
-      </w:pPr>
-      <w:r>
-        <w:br w:type="page"/>
+        <w:rPr>
+          <w:rFonts w:ascii="Times New Roman" w:hAnsi="Times New Roman" w:cs="Times New Roman"/>
+          <w:sz w:val="24"/>
+          <w:szCs w:val="24"/>
+        </w:rPr>
+      </w:pPr>
+    </w:p>
+    <w:p>
+      <w:pPr>
+        <w:spacing w:line="360" w:lineRule="auto"/>
+        <w:jc w:val="center"/>
+        <w:rPr>
+          <w:rFonts w:ascii="Times New Roman" w:hAnsi="Times New Roman" w:cs="Times New Roman"/>
+          <w:sz w:val="24"/>
+          <w:szCs w:val="24"/>
+        </w:rPr>
+      </w:pPr>
+    </w:p>
+    <w:p>
+      <w:pPr>
+        <w:spacing w:line="360" w:lineRule="auto"/>
+        <w:jc w:val="center"/>
+        <w:rPr>
+          <w:rFonts w:ascii="Times New Roman" w:hAnsi="Times New Roman" w:cs="Times New Roman"/>
+          <w:sz w:val="24"/>
+          <w:szCs w:val="24"/>
+        </w:rPr>
+      </w:pPr>
+    </w:p>
+    <w:p>
+      <w:pPr>
+        <w:spacing w:line="360" w:lineRule="auto"/>
+        <w:jc w:val="center"/>
+        <w:rPr>
+          <w:rFonts w:ascii="Times New Roman" w:hAnsi="Times New Roman" w:cs="Times New Roman"/>
+          <w:sz w:val="24"/>
+          <w:szCs w:val="24"/>
+        </w:rPr>
+      </w:pPr>
+    </w:p>
+    <w:p>
+      <w:pPr>
+        <w:spacing w:line="360" w:lineRule="auto"/>
+        <w:jc w:val="center"/>
+        <w:rPr>
+          <w:rFonts w:ascii="Times New Roman" w:hAnsi="Times New Roman" w:cs="Times New Roman"/>
+          <w:sz w:val="24"/>
+          <w:szCs w:val="24"/>
+        </w:rPr>
+      </w:pPr>
+    </w:p>
+    <w:p>
+      <w:pPr>
+        <w:spacing w:line="360" w:lineRule="auto"/>
+        <w:jc w:val="center"/>
+        <w:rPr>
+          <w:rFonts w:ascii="Times New Roman" w:hAnsi="Times New Roman" w:cs="Times New Roman"/>
+          <w:sz w:val="24"/>
+          <w:szCs w:val="24"/>
+        </w:rPr>
+      </w:pPr>
+    </w:p>
+    <w:p>
+      <w:pPr>
+        <w:spacing w:line="360" w:lineRule="auto"/>
+        <w:jc w:val="center"/>
+        <w:rPr>
+          <w:rFonts w:ascii="Times New Roman" w:hAnsi="Times New Roman" w:cs="Times New Roman"/>
+          <w:sz w:val="24"/>
+          <w:szCs w:val="24"/>
+        </w:rPr>
+      </w:pPr>
+    </w:p>
+    <w:p>
+      <w:pPr>
+        <w:spacing w:line="360" w:lineRule="auto"/>
+        <w:jc w:val="center"/>
+        <w:rPr>
+          <w:rFonts w:ascii="Times New Roman" w:hAnsi="Times New Roman" w:cs="Times New Roman"/>
+          <w:sz w:val="24"/>
+          <w:szCs w:val="24"/>
+        </w:rPr>
+      </w:pPr>
+    </w:p>
+    <w:p>
+      <w:pPr>
+        <w:spacing w:line="360" w:lineRule="auto"/>
+        <w:jc w:val="center"/>
+        <w:rPr>
+          <w:rFonts w:ascii="Times New Roman" w:hAnsi="Times New Roman" w:cs="Times New Roman"/>
+          <w:sz w:val="24"/>
+          <w:szCs w:val="24"/>
+        </w:rPr>
+      </w:pPr>
+    </w:p>
+    <w:p>
+      <w:pPr>
+        <w:spacing w:line="360" w:lineRule="auto"/>
+        <w:jc w:val="center"/>
+        <w:rPr>
+          <w:rFonts w:ascii="Times New Roman" w:hAnsi="Times New Roman" w:cs="Times New Roman"/>
+          <w:sz w:val="24"/>
+          <w:szCs w:val="24"/>
+        </w:rPr>
+      </w:pPr>
+    </w:p>
+    <w:p>
+      <w:pPr>
+        <w:spacing w:line="360" w:lineRule="auto"/>
+        <w:jc w:val="center"/>
+        <w:rPr>
+          <w:rFonts w:ascii="Times New Roman" w:hAnsi="Times New Roman" w:cs="Times New Roman"/>
+          <w:sz w:val="24"/>
+          <w:szCs w:val="24"/>
+        </w:rPr>
+      </w:pPr>
+    </w:p>
+    <w:p>
+      <w:pPr>
+        <w:spacing w:line="360" w:lineRule="auto"/>
+        <w:jc w:val="center"/>
+        <w:rPr>
+          <w:rFonts w:ascii="Times New Roman" w:hAnsi="Times New Roman" w:cs="Times New Roman"/>
+          <w:sz w:val="24"/>
+          <w:szCs w:val="24"/>
+        </w:rPr>
+      </w:pPr>
+    </w:p>
+    <w:p>
+      <w:pPr>
+        <w:spacing w:line="360" w:lineRule="auto"/>
+        <w:jc w:val="center"/>
+        <w:rPr>
+          <w:rFonts w:ascii="Times New Roman" w:hAnsi="Times New Roman" w:cs="Times New Roman"/>
+          <w:sz w:val="24"/>
+          <w:szCs w:val="24"/>
+        </w:rPr>
+      </w:pPr>
+    </w:p>
+    <w:p>
+      <w:pPr>
+        <w:spacing w:line="360" w:lineRule="auto"/>
+        <w:jc w:val="center"/>
+        <w:rPr>
+          <w:rFonts w:ascii="Times New Roman" w:hAnsi="Times New Roman" w:cs="Times New Roman"/>
+          <w:sz w:val="24"/>
+          <w:szCs w:val="24"/>
+        </w:rPr>
+      </w:pPr>
+    </w:p>
+    <w:p>
+      <w:pPr>
+        <w:spacing w:line="360" w:lineRule="auto"/>
+        <w:jc w:val="center"/>
+        <w:rPr>
+          <w:rFonts w:ascii="Times New Roman" w:hAnsi="Times New Roman" w:cs="Times New Roman"/>
+          <w:sz w:val="24"/>
+          <w:szCs w:val="24"/>
+        </w:rPr>
+      </w:pPr>
+    </w:p>
+    <w:p>
+      <w:pPr>
+        <w:spacing w:line="360" w:lineRule="auto"/>
+        <w:jc w:val="center"/>
+        <w:rPr>
+          <w:rFonts w:ascii="Times New Roman" w:hAnsi="Times New Roman" w:cs="Times New Roman"/>
+          <w:sz w:val="24"/>
+          <w:szCs w:val="24"/>
+        </w:rPr>
+      </w:pPr>
+    </w:p>
+    <w:p>
+      <w:pPr>
+        <w:spacing w:line="360" w:lineRule="auto"/>
+        <w:jc w:val="center"/>
+        <w:rPr>
+          <w:rFonts w:ascii="Times New Roman" w:hAnsi="Times New Roman" w:cs="Times New Roman"/>
+          <w:sz w:val="24"/>
+          <w:szCs w:val="24"/>
+        </w:rPr>
+      </w:pPr>
+    </w:p>
+    <w:p>
+      <w:pPr>
+        <w:spacing w:line="360" w:lineRule="auto"/>
+        <w:jc w:val="center"/>
+        <w:rPr>
+          <w:rFonts w:ascii="Times New Roman" w:hAnsi="Times New Roman" w:cs="Times New Roman"/>
+          <w:sz w:val="24"/>
+          <w:szCs w:val="24"/>
+        </w:rPr>
+      </w:pPr>
+    </w:p>
+    <w:p>
+      <w:pPr>
+        <w:spacing w:line="360" w:lineRule="auto"/>
+        <w:jc w:val="center"/>
+        <w:rPr>
+          <w:rFonts w:ascii="Times New Roman" w:hAnsi="Times New Roman" w:cs="Times New Roman"/>
+          <w:sz w:val="24"/>
+          <w:szCs w:val="24"/>
+        </w:rPr>
+      </w:pPr>
+    </w:p>
+    <w:p>
+      <w:pPr>
+        <w:spacing w:line="360" w:lineRule="auto"/>
+        <w:jc w:val="center"/>
+        <w:rPr>
+          <w:rFonts w:ascii="Times New Roman" w:hAnsi="Times New Roman" w:cs="Times New Roman"/>
+          <w:sz w:val="24"/>
+          <w:szCs w:val="24"/>
+        </w:rPr>
+      </w:pPr>
+      <w:r>
+        <w:rPr>
+          <w:rFonts w:ascii="Times New Roman" w:hAnsi="Times New Roman" w:cs="Times New Roman"/>
+          <w:sz w:val="24"/>
+          <w:szCs w:val="24"/>
+        </w:rPr>
+        <w:t>Carlos Felipe Palacio</w:t>
+      </w:r>
+    </w:p>
+    <w:p>
+      <w:pPr>
+        <w:spacing w:line="360" w:lineRule="auto"/>
+        <w:jc w:val="center"/>
+        <w:rPr>
+          <w:rFonts w:ascii="Times New Roman" w:hAnsi="Times New Roman" w:cs="Times New Roman"/>
+          <w:sz w:val="24"/>
+          <w:szCs w:val="24"/>
+        </w:rPr>
+      </w:pPr>
+      <w:r>
+        <w:rPr>
+          <w:rFonts w:ascii="Times New Roman" w:hAnsi="Times New Roman" w:cs="Times New Roman"/>
+          <w:sz w:val="24"/>
+          <w:szCs w:val="24"/>
+        </w:rPr>
+        <w:t>Universidad Javeriana Cali</w:t>
       </w:r>
     </w:p>
     <w:sdt>
       <w:sdtPr>
         <w:rPr>
-          <w:lang w:val="es-ES"/>
+          <w:rFonts w:asciiTheme="minorHAnsi" w:eastAsiaTheme="minorHAnsi" w:hAnsiTheme="minorHAnsi" w:cstheme="minorBidi"/>
+          <w:color w:val="auto"/>
+          <w:sz w:val="22"/>
+          <w:szCs w:val="22"/>
+          <w:lang w:val="es-ES" w:eastAsia="en-US"/>
         </w:rPr>
         <w:id w:val="1048969271"/>
         <w:docPartObj>
@@ -38,13 +293,8 @@
       </w:sdtPr>
       <w:sdtEndPr>
         <w:rPr>
-          <w:rFonts w:asciiTheme="minorHAnsi" w:eastAsiaTheme="minorHAnsi" w:hAnsiTheme="minorHAnsi" w:cstheme="minorBidi"/>
           <w:b/>
           <w:bCs/>
-          <w:color w:val="auto"/>
-          <w:sz w:val="22"/>
-          <w:szCs w:val="22"/>
-          <w:lang w:eastAsia="en-US"/>
         </w:rPr>
       </w:sdtEndPr>
       <w:sdtContent>
@@ -623,8 +873,18 @@
     <w:p>
       <w:pPr>
         <w:spacing w:line="360" w:lineRule="auto"/>
-      </w:pPr>
-      <w:r>
+        <w:rPr>
+          <w:rFonts w:ascii="Times New Roman" w:hAnsi="Times New Roman" w:cs="Times New Roman"/>
+          <w:sz w:val="24"/>
+          <w:szCs w:val="24"/>
+        </w:rPr>
+      </w:pPr>
+      <w:r>
+        <w:rPr>
+          <w:rFonts w:ascii="Times New Roman" w:hAnsi="Times New Roman" w:cs="Times New Roman"/>
+          <w:sz w:val="24"/>
+          <w:szCs w:val="24"/>
+        </w:rPr>
         <w:t>Al igual que el método de crear acta, crear persona permite al usuario crear una persona de tipo estudiante, director o codirector que será añadido a la lista de personas para que puedan ser utilizadas en las demás funcionalidades del programa. Importante: este método no puede crear personas de rol jurado.</w:t>
       </w:r>
     </w:p>
@@ -685,11 +945,26 @@
     <w:p>
       <w:pPr>
         <w:spacing w:line="360" w:lineRule="auto"/>
-      </w:pPr>
-      <w:r>
+        <w:rPr>
+          <w:rFonts w:ascii="Times New Roman" w:hAnsi="Times New Roman" w:cs="Times New Roman"/>
+          <w:sz w:val="24"/>
+          <w:szCs w:val="24"/>
+        </w:rPr>
+      </w:pPr>
+      <w:r>
+        <w:rPr>
+          <w:rFonts w:ascii="Times New Roman" w:hAnsi="Times New Roman" w:cs="Times New Roman"/>
+          <w:sz w:val="24"/>
+          <w:szCs w:val="24"/>
+        </w:rPr>
         <w:t xml:space="preserve">Al igual que la funcionalidad anterior, </w:t>
       </w:r>
       <w:r>
+        <w:rPr>
+          <w:rFonts w:ascii="Times New Roman" w:hAnsi="Times New Roman" w:cs="Times New Roman"/>
+          <w:sz w:val="24"/>
+          <w:szCs w:val="24"/>
+        </w:rPr>
         <w:t xml:space="preserve">los jurados tienen una lista, y una clase, exclusiva para ellos, ya que en la creación del programa se contempló que tendrían métodos únicos a los que solo ellos podrían acceder, en este método solo es posible crear personas de rol jurado.  </w:t>
       </w:r>
     </w:p>
@@ -698,9 +973,6 @@
         <w:spacing w:line="360" w:lineRule="auto"/>
       </w:pPr>
       <w:r>
-        <w:rPr>
-          <w:noProof/>
-        </w:rPr>
         <w:drawing>
           <wp:inline distT="0" distB="0" distL="0" distR="0" wp14:anchorId="6C027BC4" wp14:editId="3653105B">
             <wp:extent cx="2552700" cy="2152650"/>
@@ -740,22 +1012,230 @@
     </w:p>
     <w:p>
       <w:pPr>
-        <w:spacing w:line="360" w:lineRule="auto"/>
-      </w:pPr>
-    </w:p>
-    <w:p>
-      <w:pPr>
-        <w:rPr>
-          <w:rFonts w:ascii="Times New Roman" w:eastAsiaTheme="majorEastAsia" w:hAnsi="Times New Roman" w:cstheme="majorBidi"/>
-          <w:b/>
-          <w:sz w:val="28"/>
-          <w:szCs w:val="32"/>
-        </w:rPr>
+        <w:pStyle w:val="Ttulo2"/>
       </w:pPr>
       <w:bookmarkStart w:id="2" w:name="_Toc67346668"/>
       <w:r>
-        <w:br w:type="page"/>
-      </w:r>
+        <w:t>Diligenciar comentarios, calificaciones y criterios.</w:t>
+      </w:r>
+    </w:p>
+    <w:p>
+      <w:pPr>
+        <w:spacing w:line="360" w:lineRule="auto"/>
+        <w:rPr>
+          <w:rFonts w:ascii="Times New Roman" w:hAnsi="Times New Roman" w:cs="Times New Roman"/>
+          <w:sz w:val="24"/>
+          <w:szCs w:val="24"/>
+        </w:rPr>
+      </w:pPr>
+      <w:r>
+        <w:rPr>
+          <w:rFonts w:ascii="Times New Roman" w:hAnsi="Times New Roman" w:cs="Times New Roman"/>
+          <w:sz w:val="24"/>
+          <w:szCs w:val="24"/>
+        </w:rPr>
+        <w:t xml:space="preserve">Las funcionalidades #4, 5 y 7 están relacionadas, todas hacen referencia o uso de otras dos clases llamadas Detalle Criterio y Criterio. La funcionalidad #4 permite crear los criterios de cada acta (por defecto establecido en 8), haber utilizado la funcionalidad #4 es necesario para poder hacer uso de las dos siguientes. La #5, permite diligenciar las calificaciones de los criterios ya creados previamente, al igual que la #7, pero con los comentarios. </w:t>
+      </w:r>
+    </w:p>
+    <w:p>
+      <w:r>
+        <w:rPr>
+          <w:noProof/>
+        </w:rPr>
+        <w:drawing>
+          <wp:inline distT="0" distB="0" distL="0" distR="0" wp14:anchorId="25CFA78D" wp14:editId="2A5B8EC3">
+            <wp:extent cx="3362325" cy="1828800"/>
+            <wp:effectExtent l="0" t="0" r="9525" b="0"/>
+            <wp:docPr id="6" name="Imagen 6"/>
+            <wp:cNvGraphicFramePr>
+              <a:graphicFrameLocks xmlns:a="http://schemas.openxmlformats.org/drawingml/2006/main" noChangeAspect="1"/>
+            </wp:cNvGraphicFramePr>
+            <a:graphic xmlns:a="http://schemas.openxmlformats.org/drawingml/2006/main">
+              <a:graphicData uri="http://schemas.openxmlformats.org/drawingml/2006/picture">
+                <pic:pic xmlns:pic="http://schemas.openxmlformats.org/drawingml/2006/picture">
+                  <pic:nvPicPr>
+                    <pic:cNvPr id="1" name=""/>
+                    <pic:cNvPicPr/>
+                  </pic:nvPicPr>
+                  <pic:blipFill>
+                    <a:blip r:embed="rId10"/>
+                    <a:stretch>
+                      <a:fillRect/>
+                    </a:stretch>
+                  </pic:blipFill>
+                  <pic:spPr>
+                    <a:xfrm>
+                      <a:off x="0" y="0"/>
+                      <a:ext cx="3362325" cy="1828800"/>
+                    </a:xfrm>
+                    <a:prstGeom prst="rect">
+                      <a:avLst/>
+                    </a:prstGeom>
+                  </pic:spPr>
+                </pic:pic>
+              </a:graphicData>
+            </a:graphic>
+          </wp:inline>
+        </w:drawing>
+      </w:r>
+    </w:p>
+    <w:p/>
+    <w:p>
+      <w:pPr>
+        <w:pStyle w:val="Ttulo2"/>
+      </w:pPr>
+      <w:r>
+        <w:lastRenderedPageBreak/>
+        <w:t>Crear archivo de texto con los datos de un acto</w:t>
+      </w:r>
+    </w:p>
+    <w:p>
+      <w:pPr>
+        <w:spacing w:line="360" w:lineRule="auto"/>
+        <w:rPr>
+          <w:rFonts w:ascii="Times New Roman" w:hAnsi="Times New Roman" w:cs="Times New Roman"/>
+          <w:sz w:val="24"/>
+          <w:szCs w:val="24"/>
+        </w:rPr>
+      </w:pPr>
+      <w:r>
+        <w:rPr>
+          <w:rFonts w:ascii="Times New Roman" w:hAnsi="Times New Roman" w:cs="Times New Roman"/>
+          <w:sz w:val="24"/>
+          <w:szCs w:val="24"/>
+        </w:rPr>
+        <w:t xml:space="preserve">Esta funcionalidad es de las más llamativas del programa. Permite generar un archivo de texto con los datos del acta que el usuario haya introducido. </w:t>
+      </w:r>
+      <w:r>
+        <w:rPr>
+          <w:rFonts w:ascii="Times New Roman" w:hAnsi="Times New Roman" w:cs="Times New Roman"/>
+          <w:sz w:val="24"/>
+          <w:szCs w:val="24"/>
+        </w:rPr>
+        <w:t xml:space="preserve">A continuación, un fragmento del archivo de texto que genera el programa. </w:t>
+      </w:r>
+    </w:p>
+    <w:p>
+      <w:pPr>
+        <w:spacing w:line="360" w:lineRule="auto"/>
+        <w:rPr>
+          <w:rFonts w:ascii="Times New Roman" w:hAnsi="Times New Roman" w:cs="Times New Roman"/>
+          <w:sz w:val="24"/>
+          <w:szCs w:val="24"/>
+        </w:rPr>
+      </w:pPr>
+      <w:r>
+        <w:rPr>
+          <w:noProof/>
+        </w:rPr>
+        <w:drawing>
+          <wp:inline distT="0" distB="0" distL="0" distR="0" wp14:anchorId="47EA16EF" wp14:editId="6617F2F9">
+            <wp:extent cx="5612130" cy="4436110"/>
+            <wp:effectExtent l="0" t="0" r="7620" b="2540"/>
+            <wp:docPr id="8" name="Imagen 8"/>
+            <wp:cNvGraphicFramePr>
+              <a:graphicFrameLocks xmlns:a="http://schemas.openxmlformats.org/drawingml/2006/main" noChangeAspect="1"/>
+            </wp:cNvGraphicFramePr>
+            <a:graphic xmlns:a="http://schemas.openxmlformats.org/drawingml/2006/main">
+              <a:graphicData uri="http://schemas.openxmlformats.org/drawingml/2006/picture">
+                <pic:pic xmlns:pic="http://schemas.openxmlformats.org/drawingml/2006/picture">
+                  <pic:nvPicPr>
+                    <pic:cNvPr id="1" name=""/>
+                    <pic:cNvPicPr/>
+                  </pic:nvPicPr>
+                  <pic:blipFill>
+                    <a:blip r:embed="rId11"/>
+                    <a:stretch>
+                      <a:fillRect/>
+                    </a:stretch>
+                  </pic:blipFill>
+                  <pic:spPr>
+                    <a:xfrm>
+                      <a:off x="0" y="0"/>
+                      <a:ext cx="5612130" cy="4436110"/>
+                    </a:xfrm>
+                    <a:prstGeom prst="rect">
+                      <a:avLst/>
+                    </a:prstGeom>
+                  </pic:spPr>
+                </pic:pic>
+              </a:graphicData>
+            </a:graphic>
+          </wp:inline>
+        </w:drawing>
+      </w:r>
+    </w:p>
+    <w:p>
+      <w:pPr>
+        <w:pStyle w:val="Ttulo2"/>
+      </w:pPr>
+      <w:r>
+        <w:t>Funcionalidades de mostrar y listar.</w:t>
+      </w:r>
+    </w:p>
+    <w:p>
+      <w:pPr>
+        <w:spacing w:line="360" w:lineRule="auto"/>
+        <w:rPr>
+          <w:rFonts w:ascii="Times New Roman" w:hAnsi="Times New Roman" w:cs="Times New Roman"/>
+          <w:sz w:val="24"/>
+          <w:szCs w:val="24"/>
+        </w:rPr>
+      </w:pPr>
+      <w:r>
+        <w:rPr>
+          <w:rFonts w:ascii="Times New Roman" w:hAnsi="Times New Roman" w:cs="Times New Roman"/>
+          <w:sz w:val="24"/>
+          <w:szCs w:val="24"/>
+        </w:rPr>
+        <w:t xml:space="preserve">Las funcionalidades de mostrar y listar son las que más abundan en el programa. Todas ellas, se encargan de </w:t>
+      </w:r>
+      <w:r>
+        <w:rPr>
+          <w:rFonts w:ascii="Times New Roman" w:hAnsi="Times New Roman" w:cs="Times New Roman"/>
+          <w:sz w:val="24"/>
+          <w:szCs w:val="24"/>
+        </w:rPr>
+        <w:t xml:space="preserve">mostrar una serie de datos o mostrar un dato que el usuario desee de algún acta, persona, </w:t>
+      </w:r>
+      <w:proofErr w:type="spellStart"/>
+      <w:r>
+        <w:rPr>
+          <w:rFonts w:ascii="Times New Roman" w:hAnsi="Times New Roman" w:cs="Times New Roman"/>
+          <w:sz w:val="24"/>
+          <w:szCs w:val="24"/>
+        </w:rPr>
+        <w:t>etc</w:t>
+      </w:r>
+      <w:proofErr w:type="spellEnd"/>
+      <w:r>
+        <w:rPr>
+          <w:rFonts w:ascii="Times New Roman" w:hAnsi="Times New Roman" w:cs="Times New Roman"/>
+          <w:sz w:val="24"/>
+          <w:szCs w:val="24"/>
+        </w:rPr>
+        <w:t xml:space="preserve">, en específico. </w:t>
+      </w:r>
+    </w:p>
+    <w:p>
+      <w:pPr>
+        <w:spacing w:line="360" w:lineRule="auto"/>
+        <w:rPr>
+          <w:rFonts w:ascii="Times New Roman" w:hAnsi="Times New Roman" w:cs="Times New Roman"/>
+          <w:sz w:val="24"/>
+          <w:szCs w:val="24"/>
+        </w:rPr>
+      </w:pPr>
+    </w:p>
+    <w:p>
+      <w:pPr>
+        <w:spacing w:line="360" w:lineRule="auto"/>
+        <w:rPr>
+          <w:rFonts w:ascii="Times New Roman" w:hAnsi="Times New Roman" w:cs="Times New Roman"/>
+          <w:sz w:val="24"/>
+          <w:szCs w:val="24"/>
+        </w:rPr>
+      </w:pPr>
     </w:p>
     <w:p>
       <w:pPr>
@@ -800,7 +1280,7 @@
                     </pic:cNvPicPr>
                   </pic:nvPicPr>
                   <pic:blipFill>
-                    <a:blip r:embed="rId10">
+                    <a:blip r:embed="rId12">
                       <a:extLst>
                         <a:ext uri="{28A0092B-C50C-407E-A947-70E740481C1C}">
                           <a14:useLocalDpi xmlns:a14="http://schemas.microsoft.com/office/drawing/2010/main" val="0"/>

</xml_diff>